<commit_message>
Manage @start-row/@end-row + fix problem with ODT PDF table + add sample with @start-row/@end-row
</commit_message>
<xml_diff>
--- a/samples/fr.opensagres.xdocreport.samples.docxandfreemarker/src/fr/opensagres/xdocreport/samples/docxandfreemarker/DocxProjectWithFreemarkerAndImageList.docx
+++ b/samples/fr.opensagres.xdocreport.samples.docxandfreemarker/src/fr/opensagres/xdocreport/samples/docxandfreemarker/DocxProjectWithFreemarkerAndImageList.docx
@@ -98,11 +98,6 @@
       </w:r>
     </w:p>
     <w:p>
-      <w:pPr>
-        <w:rPr>
-          <w:lang w:val="en-US"/>
-        </w:rPr>
-      </w:pPr>
       <w:fldSimple w:instr=" MERGEFIELD  &quot;[#list developers as developer]&quot;  \* MERGEFORMAT ">
         <w:r>
           <w:rPr>
@@ -112,6 +107,9 @@
           <w:t>«[#list developers as developer]»</w:t>
         </w:r>
       </w:fldSimple>
+      <w:r>
+        <w:t xml:space="preserve">Name : </w:t>
+      </w:r>
       <w:fldSimple w:instr=" MERGEFIELD  ${developer.name}  \* MERGEFORMAT ">
         <w:r>
           <w:rPr>
@@ -121,6 +119,39 @@
           <w:t>«${developer.name}»</w:t>
         </w:r>
       </w:fldSimple>
+      <w:r>
+        <w:t xml:space="preserve"> </w:t>
+      </w:r>
+    </w:p>
+    <w:p>
+      <w:pPr>
+        <w:rPr>
+          <w:color w:val="FF0000"/>
+          <w:lang w:val="en-US"/>
+        </w:rPr>
+      </w:pPr>
+      <w:r>
+        <w:t xml:space="preserve">Mail : </w:t>
+      </w:r>
+      <w:r>
+        <w:fldChar w:fldCharType="begin"/>
+      </w:r>
+      <w:r>
+        <w:instrText>HYPERLINK "mailto:$%7bdeveloper.mail%7d"</w:instrText>
+      </w:r>
+      <w:r>
+        <w:fldChar w:fldCharType="separate"/>
+      </w:r>
+      <w:r>
+        <w:rPr>
+          <w:rStyle w:val="Lienhypertexte"/>
+          <w:color w:val="FF0000"/>
+        </w:rPr>
+        <w:t>${developer.mail}</w:t>
+      </w:r>
+      <w:r>
+        <w:fldChar w:fldCharType="end"/>
+      </w:r>
     </w:p>
     <w:p>
       <w:fldSimple w:instr=" MERGEFIELD  [/#list]  \* MERGEFORMAT ">
@@ -351,7 +382,7 @@
                           <pic:cNvPicPr/>
                         </pic:nvPicPr>
                         <pic:blipFill>
-                          <a:blip r:embed="rId6"/>
+                          <a:blip r:embed="rId6" cstate="print"/>
                           <a:stretch>
                             <a:fillRect/>
                           </a:stretch>
@@ -941,7 +972,7 @@
 </file>
 
 <file path=customXml/itemProps1.xml><?xml version="1.0" encoding="utf-8"?>
-<ds:datastoreItem xmlns:ds="http://schemas.openxmlformats.org/officeDocument/2006/customXml" ds:itemID="{08619F16-04B7-479D-80FA-8EDBAD04F406}">
+<ds:datastoreItem xmlns:ds="http://schemas.openxmlformats.org/officeDocument/2006/customXml" ds:itemID="{B1A580B6-212A-4CC5-8387-47468EEAFBE6}">
   <ds:schemaRefs>
     <ds:schemaRef ds:uri="http://schemas.openxmlformats.org/officeDocument/2006/bibliography"/>
   </ds:schemaRefs>

</xml_diff>

<commit_message>
Fix problem with docx hyperlink with Stack of LoopDirective.
</commit_message>
<xml_diff>
--- a/samples/fr.opensagres.xdocreport.samples.docxandfreemarker/src/fr/opensagres/xdocreport/samples/docxandfreemarker/DocxProjectWithFreemarkerAndImageList.docx
+++ b/samples/fr.opensagres.xdocreport.samples.docxandfreemarker/src/fr/opensagres/xdocreport/samples/docxandfreemarker/DocxProjectWithFreemarkerAndImageList.docx
@@ -5,18 +5,28 @@
     <w:p>
       <w:pPr>
         <w:rPr>
+          <w:lang w:val="en-US"/>
+        </w:rPr>
+      </w:pPr>
+      <w:r>
+        <w:rPr>
+          <w:lang w:val="en-US"/>
+        </w:rPr>
+        <w:t>Project :</w:t>
+      </w:r>
+    </w:p>
+    <w:p>
+      <w:pPr>
+        <w:rPr>
           <w:color w:val="FF0000"/>
-          <w:lang w:val="en-US"/>
         </w:rPr>
       </w:pPr>
-      <w:proofErr w:type="gramStart"/>
-      <w:r>
-        <w:rPr>
-          <w:lang w:val="en-US"/>
-        </w:rPr>
-        <w:t>Project :</w:t>
-      </w:r>
-      <w:proofErr w:type="gramEnd"/>
+      <w:r>
+        <w:rPr>
+          <w:lang w:val="en-US"/>
+        </w:rPr>
+        <w:t xml:space="preserve">Name: </w:t>
+      </w:r>
       <w:r>
         <w:rPr>
           <w:lang w:val="en-US"/>
@@ -58,30 +68,82 @@
       </w:r>
     </w:p>
     <w:p>
+      <w:r>
+        <w:rPr>
+          <w:lang w:val="en-US"/>
+        </w:rPr>
+        <w:t>URL:</w:t>
+      </w:r>
+      <w:r>
+        <w:rPr>
+          <w:lang w:val="en-US"/>
+        </w:rPr>
+        <w:t xml:space="preserve"> </w:t>
+      </w:r>
+      <w:hyperlink r:id="rId5" w:history="1">
+        <w:r>
+          <w:rPr>
+            <w:rStyle w:val="Lienhypertexte"/>
+            <w:lang w:val="en-US"/>
+          </w:rPr>
+          <w:t>${pro</w:t>
+        </w:r>
+        <w:r>
+          <w:rPr>
+            <w:rStyle w:val="Lienhypertexte"/>
+            <w:lang w:val="en-US"/>
+          </w:rPr>
+          <w:t>ject.URL}</w:t>
+        </w:r>
+      </w:hyperlink>
+    </w:p>
+    <w:p>
       <w:pPr>
         <w:rPr>
           <w:lang w:val="en-US"/>
         </w:rPr>
       </w:pPr>
       <w:r>
-        <w:rPr>
-          <w:lang w:val="en-US"/>
-        </w:rPr>
-        <w:t>Developers (Section</w:t>
-      </w:r>
-      <w:proofErr w:type="gramStart"/>
-      <w:r>
-        <w:rPr>
-          <w:lang w:val="en-US"/>
-        </w:rPr>
-        <w:t>) :</w:t>
-      </w:r>
-      <w:proofErr w:type="gramEnd"/>
-      <w:r>
-        <w:rPr>
-          <w:lang w:val="en-US"/>
-        </w:rPr>
+        <w:t>URL2 :</w:t>
+      </w:r>
+      <w:r>
         <w:t xml:space="preserve"> </w:t>
+      </w:r>
+      <w:hyperlink r:id="rId6" w:history="1">
+        <w:r>
+          <w:rPr>
+            <w:rStyle w:val="Lienhypertexte"/>
+            <w:lang w:val="en-US"/>
+          </w:rPr>
+          <w:t>${projec</w:t>
+        </w:r>
+        <w:r>
+          <w:rPr>
+            <w:rStyle w:val="Lienhypertexte"/>
+            <w:lang w:val="en-US"/>
+          </w:rPr>
+          <w:t>t</w:t>
+        </w:r>
+        <w:r>
+          <w:rPr>
+            <w:rStyle w:val="Lienhypertexte"/>
+            <w:lang w:val="en-US"/>
+          </w:rPr>
+          <w:t>.URL}</w:t>
+        </w:r>
+      </w:hyperlink>
+    </w:p>
+    <w:p>
+      <w:pPr>
+        <w:rPr>
+          <w:lang w:val="en-US"/>
+        </w:rPr>
+      </w:pPr>
+      <w:r>
+        <w:rPr>
+          <w:lang w:val="en-US"/>
+        </w:rPr>
+        <w:t xml:space="preserve">Developers (Section) : </w:t>
       </w:r>
     </w:p>
     <w:p>
@@ -108,7 +170,7 @@
         </w:r>
       </w:fldSimple>
       <w:r>
-        <w:t xml:space="preserve">Name : </w:t>
+        <w:t xml:space="preserve">Name: </w:t>
       </w:r>
       <w:fldSimple w:instr=" MERGEFIELD  ${developer.name}  \* MERGEFORMAT ">
         <w:r>
@@ -119,39 +181,37 @@
           <w:t>«${developer.name}»</w:t>
         </w:r>
       </w:fldSimple>
-      <w:r>
-        <w:t xml:space="preserve"> </w:t>
-      </w:r>
+    </w:p>
+    <w:p>
+      <w:r>
+        <w:t xml:space="preserve">Mail : </w:t>
+      </w:r>
+      <w:hyperlink r:id="rId7" w:history="1">
+        <w:r>
+          <w:rPr>
+            <w:rStyle w:val="Lienhypertexte"/>
+          </w:rPr>
+          <w:t>${developer.mail}</w:t>
+        </w:r>
+      </w:hyperlink>
     </w:p>
     <w:p>
       <w:pPr>
         <w:rPr>
           <w:color w:val="FF0000"/>
-          <w:lang w:val="en-US"/>
         </w:rPr>
       </w:pPr>
       <w:r>
-        <w:t xml:space="preserve">Mail : </w:t>
-      </w:r>
-      <w:r>
-        <w:fldChar w:fldCharType="begin"/>
-      </w:r>
-      <w:r>
-        <w:instrText>HYPERLINK "mailto:$%7bdeveloper.mail%7d"</w:instrText>
-      </w:r>
-      <w:r>
-        <w:fldChar w:fldCharType="separate"/>
-      </w:r>
-      <w:r>
-        <w:rPr>
-          <w:rStyle w:val="Lienhypertexte"/>
-          <w:color w:val="FF0000"/>
-        </w:rPr>
-        <w:t>${developer.mail}</w:t>
-      </w:r>
-      <w:r>
-        <w:fldChar w:fldCharType="end"/>
-      </w:r>
+        <w:t xml:space="preserve">Mail2 : </w:t>
+      </w:r>
+      <w:hyperlink r:id="rId8" w:history="1">
+        <w:r>
+          <w:rPr>
+            <w:rStyle w:val="Lienhypertexte"/>
+          </w:rPr>
+          <w:t>${developer.mail}</w:t>
+        </w:r>
+      </w:hyperlink>
     </w:p>
     <w:p>
       <w:fldSimple w:instr=" MERGEFIELD  [/#list]  \* MERGEFORMAT ">
@@ -174,11 +234,9 @@
           <w:color w:val="FF0000"/>
         </w:rPr>
       </w:pPr>
-      <w:proofErr w:type="spellStart"/>
       <w:r>
         <w:t>Developers</w:t>
       </w:r>
-      <w:proofErr w:type="spellEnd"/>
       <w:r>
         <w:t xml:space="preserve"> (Table)</w:t>
       </w:r>
@@ -234,16 +292,8 @@
               <w:rPr>
                 <w:color w:val="FFFFFF" w:themeColor="background1"/>
               </w:rPr>
-              <w:t xml:space="preserve">Last </w:t>
+              <w:t>Last name</w:t>
             </w:r>
-            <w:proofErr w:type="spellStart"/>
-            <w:r>
-              <w:rPr>
-                <w:color w:val="FFFFFF" w:themeColor="background1"/>
-              </w:rPr>
-              <w:t>name</w:t>
-            </w:r>
-            <w:proofErr w:type="spellEnd"/>
           </w:p>
         </w:tc>
         <w:tc>
@@ -327,31 +377,33 @@
             <w:tcW w:w="2513" w:type="dxa"/>
           </w:tcPr>
           <w:p>
+            <w:hyperlink r:id="rId9" w:history="1">
+              <w:r>
+                <w:rPr>
+                  <w:rStyle w:val="Lienhypertexte"/>
+                </w:rPr>
+                <w:t>${developers.mail}</w:t>
+              </w:r>
+            </w:hyperlink>
+          </w:p>
+          <w:p>
             <w:pPr>
               <w:rPr>
                 <w:color w:val="FF0000"/>
               </w:rPr>
             </w:pPr>
-            <w:hyperlink r:id="rId5" w:history="1">
+            <w:hyperlink r:id="rId10" w:history="1">
               <w:r>
                 <w:rPr>
                   <w:rStyle w:val="Lienhypertexte"/>
                 </w:rPr>
-                <w:t>${</w:t>
+                <w:t>${devel</w:t>
               </w:r>
-              <w:proofErr w:type="spellStart"/>
               <w:r>
                 <w:rPr>
                   <w:rStyle w:val="Lienhypertexte"/>
                 </w:rPr>
-                <w:t>developers.mail</w:t>
-              </w:r>
-              <w:proofErr w:type="spellEnd"/>
-              <w:r>
-                <w:rPr>
-                  <w:rStyle w:val="Lienhypertexte"/>
-                </w:rPr>
-                <w:t>}</w:t>
+                <w:t>opers.mail}</w:t>
               </w:r>
             </w:hyperlink>
           </w:p>
@@ -382,7 +434,7 @@
                           <pic:cNvPicPr/>
                         </pic:nvPicPr>
                         <pic:blipFill>
-                          <a:blip r:embed="rId6" cstate="print"/>
+                          <a:blip r:embed="rId11" cstate="print"/>
                           <a:stretch>
                             <a:fillRect/>
                           </a:stretch>
@@ -972,7 +1024,7 @@
 </file>
 
 <file path=customXml/itemProps1.xml><?xml version="1.0" encoding="utf-8"?>
-<ds:datastoreItem xmlns:ds="http://schemas.openxmlformats.org/officeDocument/2006/customXml" ds:itemID="{B1A580B6-212A-4CC5-8387-47468EEAFBE6}">
+<ds:datastoreItem xmlns:ds="http://schemas.openxmlformats.org/officeDocument/2006/customXml" ds:itemID="{34160D22-AEA2-451C-B3A7-D08F1D125A0C}">
   <ds:schemaRefs>
     <ds:schemaRef ds:uri="http://schemas.openxmlformats.org/officeDocument/2006/bibliography"/>
   </ds:schemaRefs>

</xml_diff>